<commit_message>
update UIUX.CIBER_UIUXIBMB-767/SRS_UIUX.CIBER_UIUXIBMB-767_v1.0.docx add refer document to Saving Manage Account - Saving Detail
</commit_message>
<xml_diff>
--- a/Lending/Document/UIUX.CIBER_UIUXIBMB-767/SRS_UIUX.CIBER_UIUXIBMB-767_v1.0.docx
+++ b/Lending/Document/UIUX.CIBER_UIUXIBMB-767/SRS_UIUX.CIBER_UIUXIBMB-767_v1.0.docx
@@ -7062,6 +7062,15 @@
                 <w:lang w:val="en-GB"/>
               </w:rPr>
             </w:pPr>
+            <w:r>
+              <w:rPr>
+                <w:rFonts w:ascii="Times New Roman" w:hAnsi="Times New Roman"/>
+                <w:sz w:val="24"/>
+                <w:szCs w:val="24"/>
+                <w:lang w:val="en-GB"/>
+              </w:rPr>
+              <w:t>Saving Manage Account - Saving Detail.docx</w:t>
+            </w:r>
           </w:p>
         </w:tc>
         <w:tc>
@@ -7079,6 +7088,27 @@
                 <w:lang w:val="en-GB"/>
               </w:rPr>
             </w:pPr>
+            <w:r>
+              <w:rPr>
+                <w:rFonts w:ascii="Times New Roman" w:hAnsi="Times New Roman"/>
+                <w:sz w:val="24"/>
+                <w:szCs w:val="24"/>
+                <w:lang w:val="en-GB"/>
+              </w:rPr>
+              <w:t>1.3.</w:t>
+            </w:r>
+            <w:r>
+              <w:rPr>
+                <w:rFonts w:ascii="Times New Roman" w:hAnsi="Times New Roman"/>
+                <w:sz w:val="24"/>
+                <w:szCs w:val="24"/>
+                <w:lang w:val="en-GB"/>
+              </w:rPr>
+              <w:tab/>
+              <w:t>Asset Account Transactions</w:t>
+            </w:r>
+            <w:bookmarkStart w:id="18" w:name="_GoBack"/>
+            <w:bookmarkEnd w:id="18"/>
           </w:p>
         </w:tc>
       </w:tr>
@@ -7171,8 +7201,8 @@
           <w:lang w:val="vi-VN"/>
         </w:rPr>
       </w:pPr>
-      <w:bookmarkStart w:id="18" w:name="_Toc360108588"/>
-      <w:bookmarkStart w:id="19" w:name="_Toc1134748"/>
+      <w:bookmarkStart w:id="19" w:name="_Toc360108588"/>
+      <w:bookmarkStart w:id="20" w:name="_Toc1134748"/>
       <w:r>
         <w:rPr>
           <w:rFonts w:ascii="Times New Roman" w:hAnsi="Times New Roman" w:cs="Times New Roman"/>
@@ -7180,7 +7210,7 @@
         </w:rPr>
         <w:t>Yêu cầu</w:t>
       </w:r>
-      <w:bookmarkEnd w:id="18"/>
+      <w:bookmarkEnd w:id="19"/>
       <w:r>
         <w:rPr>
           <w:rFonts w:ascii="Times New Roman" w:hAnsi="Times New Roman" w:cs="Times New Roman"/>
@@ -7188,14 +7218,14 @@
         </w:rPr>
         <w:t xml:space="preserve"> tổng quan</w:t>
       </w:r>
-      <w:bookmarkEnd w:id="19"/>
+      <w:bookmarkEnd w:id="20"/>
     </w:p>
     <w:p>
       <w:pPr>
         <w:pStyle w:val="Heading2"/>
       </w:pPr>
-      <w:bookmarkStart w:id="20" w:name="_Toc360108589"/>
-      <w:bookmarkStart w:id="21" w:name="_Toc1134749"/>
+      <w:bookmarkStart w:id="21" w:name="_Toc360108589"/>
+      <w:bookmarkStart w:id="22" w:name="_Toc1134749"/>
       <w:proofErr w:type="spellStart"/>
       <w:r>
         <w:t>Mô</w:t>
@@ -7227,8 +7257,8 @@
       <w:r>
         <w:t>quan</w:t>
       </w:r>
-      <w:bookmarkEnd w:id="20"/>
       <w:bookmarkEnd w:id="21"/>
+      <w:bookmarkEnd w:id="22"/>
       <w:proofErr w:type="spellEnd"/>
     </w:p>
     <w:p>
@@ -7824,22 +7854,23 @@
       <w:pPr>
         <w:pStyle w:val="Heading2"/>
       </w:pPr>
-      <w:bookmarkStart w:id="22" w:name="_Toc360108591"/>
-      <w:bookmarkStart w:id="23" w:name="_Toc1134750"/>
-      <w:proofErr w:type="spellStart"/>
-      <w:r>
+      <w:bookmarkStart w:id="23" w:name="_Toc360108591"/>
+      <w:bookmarkStart w:id="24" w:name="_Toc1134750"/>
+      <w:proofErr w:type="spellStart"/>
+      <w:r>
+        <w:lastRenderedPageBreak/>
         <w:t>Lưu</w:t>
       </w:r>
       <w:proofErr w:type="spellEnd"/>
       <w:r>
         <w:t xml:space="preserve"> </w:t>
       </w:r>
-      <w:bookmarkEnd w:id="22"/>
+      <w:bookmarkEnd w:id="23"/>
       <w:proofErr w:type="spellStart"/>
       <w:r>
         <w:t>đồ</w:t>
       </w:r>
-      <w:bookmarkEnd w:id="23"/>
+      <w:bookmarkEnd w:id="24"/>
       <w:proofErr w:type="spellEnd"/>
     </w:p>
     <w:p>
@@ -7866,11 +7897,10 @@
       <w:pPr>
         <w:pStyle w:val="Heading2"/>
       </w:pPr>
-      <w:bookmarkStart w:id="24" w:name="_Toc1134751"/>
+      <w:bookmarkStart w:id="25" w:name="_Toc1134751"/>
       <w:bookmarkEnd w:id="4"/>
       <w:proofErr w:type="spellStart"/>
       <w:r>
-        <w:lastRenderedPageBreak/>
         <w:t>Mô</w:t>
       </w:r>
       <w:proofErr w:type="spellEnd"/>
@@ -7940,18 +7970,18 @@
       <w:r>
         <w:t>quan</w:t>
       </w:r>
-      <w:bookmarkEnd w:id="24"/>
+      <w:bookmarkEnd w:id="25"/>
       <w:proofErr w:type="spellEnd"/>
     </w:p>
     <w:p>
       <w:pPr>
         <w:pStyle w:val="Heading2"/>
       </w:pPr>
-      <w:bookmarkStart w:id="25" w:name="_Toc1134752"/>
+      <w:bookmarkStart w:id="26" w:name="_Toc1134752"/>
       <w:r>
         <w:t>Use-case</w:t>
       </w:r>
-      <w:bookmarkEnd w:id="25"/>
+      <w:bookmarkEnd w:id="26"/>
     </w:p>
     <w:p>
       <w:pPr>
@@ -8035,8 +8065,8 @@
       <w:pPr>
         <w:pStyle w:val="Heading3"/>
       </w:pPr>
-      <w:bookmarkStart w:id="26" w:name="_Toc360108594"/>
-      <w:bookmarkStart w:id="27" w:name="_Toc1134753"/>
+      <w:bookmarkStart w:id="27" w:name="_Toc360108594"/>
+      <w:bookmarkStart w:id="28" w:name="_Toc1134753"/>
       <w:proofErr w:type="spellStart"/>
       <w:r>
         <w:t>Mô</w:t>
@@ -8061,8 +8091,8 @@
       <w:r>
         <w:t xml:space="preserve"> Actor</w:t>
       </w:r>
-      <w:bookmarkEnd w:id="26"/>
       <w:bookmarkEnd w:id="27"/>
+      <w:bookmarkEnd w:id="28"/>
     </w:p>
     <w:tbl>
       <w:tblPr>
@@ -8628,8 +8658,8 @@
       <w:pPr>
         <w:pStyle w:val="Heading2"/>
       </w:pPr>
-      <w:bookmarkStart w:id="28" w:name="_Toc360108595"/>
-      <w:bookmarkStart w:id="29" w:name="_Toc1134754"/>
+      <w:bookmarkStart w:id="29" w:name="_Toc360108595"/>
+      <w:bookmarkStart w:id="30" w:name="_Toc1134754"/>
       <w:proofErr w:type="spellStart"/>
       <w:r>
         <w:t>Mô</w:t>
@@ -8654,8 +8684,8 @@
       <w:r>
         <w:t xml:space="preserve"> Use case</w:t>
       </w:r>
-      <w:bookmarkEnd w:id="28"/>
       <w:bookmarkEnd w:id="29"/>
+      <w:bookmarkEnd w:id="30"/>
     </w:p>
     <w:tbl>
       <w:tblPr>
@@ -9099,13 +9129,13 @@
       <w:pPr>
         <w:pStyle w:val="Heading2"/>
       </w:pPr>
-      <w:bookmarkStart w:id="30" w:name="_Toc360108596"/>
-      <w:bookmarkStart w:id="31" w:name="_Toc1134755"/>
-      <w:bookmarkStart w:id="32" w:name="_Toc155610000"/>
-      <w:bookmarkStart w:id="33" w:name="_Ref255054510"/>
-      <w:bookmarkStart w:id="34" w:name="_Ref255054514"/>
-      <w:bookmarkStart w:id="35" w:name="_Ref255291176"/>
-      <w:bookmarkStart w:id="36" w:name="_Toc322091323"/>
+      <w:bookmarkStart w:id="31" w:name="_Toc360108596"/>
+      <w:bookmarkStart w:id="32" w:name="_Toc1134755"/>
+      <w:bookmarkStart w:id="33" w:name="_Toc155610000"/>
+      <w:bookmarkStart w:id="34" w:name="_Ref255054510"/>
+      <w:bookmarkStart w:id="35" w:name="_Ref255054514"/>
+      <w:bookmarkStart w:id="36" w:name="_Ref255291176"/>
+      <w:bookmarkStart w:id="37" w:name="_Toc322091323"/>
       <w:proofErr w:type="spellStart"/>
       <w:r>
         <w:t>Sự</w:t>
@@ -9158,8 +9188,8 @@
       <w:r>
         <w:t>quan</w:t>
       </w:r>
-      <w:bookmarkEnd w:id="30"/>
       <w:bookmarkEnd w:id="31"/>
+      <w:bookmarkEnd w:id="32"/>
       <w:proofErr w:type="spellEnd"/>
     </w:p>
     <w:p>
@@ -9195,8 +9225,8 @@
       <w:pPr>
         <w:pStyle w:val="Heading2"/>
       </w:pPr>
-      <w:bookmarkStart w:id="37" w:name="_Toc360108597"/>
-      <w:bookmarkStart w:id="38" w:name="_Toc1134756"/>
+      <w:bookmarkStart w:id="38" w:name="_Toc360108597"/>
+      <w:bookmarkStart w:id="39" w:name="_Toc1134756"/>
       <w:proofErr w:type="spellStart"/>
       <w:r>
         <w:t>Phạm</w:t>
@@ -9233,8 +9263,8 @@
       <w:r>
         <w:t>thống</w:t>
       </w:r>
-      <w:bookmarkEnd w:id="37"/>
       <w:bookmarkEnd w:id="38"/>
+      <w:bookmarkEnd w:id="39"/>
       <w:proofErr w:type="spellEnd"/>
     </w:p>
     <w:p>
@@ -9249,12 +9279,12 @@
           <w:lang w:val="vi-VN"/>
         </w:rPr>
       </w:pPr>
-      <w:bookmarkStart w:id="39" w:name="_Toc360108599"/>
-      <w:bookmarkEnd w:id="32"/>
+      <w:bookmarkStart w:id="40" w:name="_Toc360108599"/>
       <w:bookmarkEnd w:id="33"/>
       <w:bookmarkEnd w:id="34"/>
       <w:bookmarkEnd w:id="35"/>
       <w:bookmarkEnd w:id="36"/>
+      <w:bookmarkEnd w:id="37"/>
       <w:r>
         <w:rPr>
           <w:rFonts w:ascii="Times New Roman" w:hAnsi="Times New Roman"/>
@@ -9273,7 +9303,7 @@
           <w:lang w:val="vi-VN"/>
         </w:rPr>
       </w:pPr>
-      <w:bookmarkStart w:id="40" w:name="_Toc1134757"/>
+      <w:bookmarkStart w:id="41" w:name="_Toc1134757"/>
       <w:r>
         <w:rPr>
           <w:rFonts w:ascii="Times New Roman" w:hAnsi="Times New Roman" w:cs="Times New Roman"/>
@@ -9281,7 +9311,7 @@
         </w:rPr>
         <w:t xml:space="preserve">Yêu cầu </w:t>
       </w:r>
-      <w:bookmarkEnd w:id="39"/>
+      <w:bookmarkEnd w:id="40"/>
       <w:r>
         <w:rPr>
           <w:rFonts w:ascii="Times New Roman" w:hAnsi="Times New Roman" w:cs="Times New Roman"/>
@@ -9303,22 +9333,22 @@
         </w:rPr>
         <w:t>OCB</w:t>
       </w:r>
-      <w:bookmarkEnd w:id="40"/>
+      <w:bookmarkEnd w:id="41"/>
     </w:p>
     <w:p>
       <w:pPr>
         <w:pStyle w:val="Heading2"/>
       </w:pPr>
-      <w:bookmarkStart w:id="41" w:name="_Use_case_AHR-004a_–_UC01:_Manage_St"/>
-      <w:bookmarkStart w:id="42" w:name="_Use_case_AHR-004a_–_UC01:_Manage_St_1"/>
-      <w:bookmarkStart w:id="43" w:name="_Tra_cứu_điểm"/>
-      <w:bookmarkStart w:id="44" w:name="_Tra_cứu_chi"/>
-      <w:bookmarkStart w:id="45" w:name="_Toc1134758"/>
+      <w:bookmarkStart w:id="42" w:name="_Use_case_AHR-004a_–_UC01:_Manage_St"/>
+      <w:bookmarkStart w:id="43" w:name="_Use_case_AHR-004a_–_UC01:_Manage_St_1"/>
+      <w:bookmarkStart w:id="44" w:name="_Tra_cứu_điểm"/>
+      <w:bookmarkStart w:id="45" w:name="_Tra_cứu_chi"/>
+      <w:bookmarkStart w:id="46" w:name="_Toc1134758"/>
       <w:bookmarkEnd w:id="0"/>
-      <w:bookmarkEnd w:id="41"/>
       <w:bookmarkEnd w:id="42"/>
       <w:bookmarkEnd w:id="43"/>
       <w:bookmarkEnd w:id="44"/>
+      <w:bookmarkEnd w:id="45"/>
       <w:r>
         <w:t xml:space="preserve">Service: </w:t>
       </w:r>
@@ -9398,7 +9428,7 @@
       <w:r>
         <w:t>tuyến</w:t>
       </w:r>
-      <w:bookmarkEnd w:id="45"/>
+      <w:bookmarkEnd w:id="46"/>
       <w:proofErr w:type="spellEnd"/>
     </w:p>
     <w:tbl>
@@ -9745,6 +9775,7 @@
                 <w:szCs w:val="24"/>
                 <w:lang w:val="en-GB"/>
               </w:rPr>
+              <w:lastRenderedPageBreak/>
               <w:t>Mô</w:t>
             </w:r>
             <w:proofErr w:type="spellEnd"/>
@@ -10129,7 +10160,6 @@
                 <w:b w:val="0"/>
                 <w:sz w:val="24"/>
               </w:rPr>
-              <w:lastRenderedPageBreak/>
               <w:t>Nếu</w:t>
             </w:r>
             <w:proofErr w:type="spellEnd"/>
@@ -10822,7 +10852,6 @@
                 <w:szCs w:val="24"/>
                 <w:lang w:val="en-GB"/>
               </w:rPr>
-              <w:lastRenderedPageBreak/>
               <w:t>Tác</w:t>
             </w:r>
             <w:proofErr w:type="spellEnd"/>
@@ -11949,7 +11978,7 @@
       <w:pPr>
         <w:pStyle w:val="Heading3"/>
       </w:pPr>
-      <w:bookmarkStart w:id="46" w:name="_Toc1134759"/>
+      <w:bookmarkStart w:id="47" w:name="_Toc1134759"/>
       <w:proofErr w:type="spellStart"/>
       <w:r>
         <w:t>Luồng</w:t>
@@ -11970,7 +11999,7 @@
       <w:r>
         <w:t>động</w:t>
       </w:r>
-      <w:bookmarkEnd w:id="46"/>
+      <w:bookmarkEnd w:id="47"/>
       <w:proofErr w:type="spellEnd"/>
       <w:r>
         <w:rPr>
@@ -12030,7 +12059,7 @@
       <w:pPr>
         <w:pStyle w:val="Heading3"/>
       </w:pPr>
-      <w:bookmarkStart w:id="47" w:name="_Toc1134760"/>
+      <w:bookmarkStart w:id="48" w:name="_Toc1134760"/>
       <w:proofErr w:type="spellStart"/>
       <w:r>
         <w:t>Quy</w:t>
@@ -12059,7 +12088,7 @@
       <w:r>
         <w:t>vụ</w:t>
       </w:r>
-      <w:bookmarkEnd w:id="47"/>
+      <w:bookmarkEnd w:id="48"/>
       <w:proofErr w:type="spellEnd"/>
     </w:p>
     <w:tbl>
@@ -12656,10 +12685,8 @@
           <w:numId w:val="0"/>
         </w:numPr>
       </w:pPr>
-      <w:bookmarkStart w:id="48" w:name="_Toc499045920"/>
-      <w:bookmarkStart w:id="49" w:name="_Toc499046723"/>
-      <w:bookmarkStart w:id="50" w:name="_GoBack"/>
-      <w:bookmarkEnd w:id="48"/>
+      <w:bookmarkStart w:id="49" w:name="_Toc499045920"/>
+      <w:bookmarkStart w:id="50" w:name="_Toc499046723"/>
       <w:bookmarkEnd w:id="49"/>
       <w:bookmarkEnd w:id="50"/>
     </w:p>
@@ -17943,15 +17970,6 @@
 </file>
 
 <file path=customXml/item1.xml><?xml version="1.0" encoding="utf-8"?>
-<?mso-contentType ?>
-<FormTemplates xmlns="http://schemas.microsoft.com/sharepoint/v3/contenttype/forms">
-  <Display>DocumentLibraryForm</Display>
-  <Edit>DocumentLibraryForm</Edit>
-  <New>DocumentLibraryForm</New>
-</FormTemplates>
-</file>
-
-<file path=customXml/item2.xml><?xml version="1.0" encoding="utf-8"?>
 <ct:contentTypeSchema xmlns:ct="http://schemas.microsoft.com/office/2006/metadata/contentType" xmlns:ma="http://schemas.microsoft.com/office/2006/metadata/properties/metaAttributes" ct:_="" ma:_="" ma:contentTypeName="Document" ma:contentTypeID="0x01010082DEED7BFA109F4C8438E92A6179E52B" ma:contentTypeVersion="9" ma:contentTypeDescription="Create a new document." ma:contentTypeScope="" ma:versionID="99216f759ea301550e004eb40e1e193b">
   <xsd:schema xmlns:xsd="http://www.w3.org/2001/XMLSchema" xmlns:xs="http://www.w3.org/2001/XMLSchema" xmlns:p="http://schemas.microsoft.com/office/2006/metadata/properties" xmlns:ns2="fc206965-82db-440a-afd7-ba370a591ca8" xmlns:ns3="616d3113-a5a3-4d9a-b9f6-4269ad723217" targetNamespace="http://schemas.microsoft.com/office/2006/metadata/properties" ma:root="true" ma:fieldsID="2fa5abea63afcadf9a9de57d25f2aa5a" ns2:_="" ns3:_="">
     <xsd:import namespace="fc206965-82db-440a-afd7-ba370a591ca8"/>
@@ -18148,6 +18166,15 @@
 </ct:contentTypeSchema>
 </file>
 
+<file path=customXml/item2.xml><?xml version="1.0" encoding="utf-8"?>
+<?mso-contentType ?>
+<FormTemplates xmlns="http://schemas.microsoft.com/sharepoint/v3/contenttype/forms">
+  <Display>DocumentLibraryForm</Display>
+  <Edit>DocumentLibraryForm</Edit>
+  <New>DocumentLibraryForm</New>
+</FormTemplates>
+</file>
+
 <file path=customXml/item3.xml><?xml version="1.0" encoding="utf-8"?>
 <p:properties xmlns:p="http://schemas.microsoft.com/office/2006/metadata/properties" xmlns:xsi="http://www.w3.org/2001/XMLSchema-instance" xmlns:pc="http://schemas.microsoft.com/office/infopath/2007/PartnerControls">
   <documentManagement/>
@@ -18159,14 +18186,6 @@
 </file>
 
 <file path=customXml/itemProps1.xml><?xml version="1.0" encoding="utf-8"?>
-<ds:datastoreItem xmlns:ds="http://schemas.openxmlformats.org/officeDocument/2006/customXml" ds:itemID="{B515C4D9-A1A9-4111-80CE-D81C055A1B7C}">
-  <ds:schemaRefs>
-    <ds:schemaRef ds:uri="http://schemas.microsoft.com/sharepoint/v3/contenttype/forms"/>
-  </ds:schemaRefs>
-</ds:datastoreItem>
-</file>
-
-<file path=customXml/itemProps2.xml><?xml version="1.0" encoding="utf-8"?>
 <ds:datastoreItem xmlns:ds="http://schemas.openxmlformats.org/officeDocument/2006/customXml" ds:itemID="{6074F401-07C3-4881-A1B7-5F55C7B9976D}">
   <ds:schemaRefs>
     <ds:schemaRef ds:uri="http://schemas.microsoft.com/office/2006/metadata/contentType"/>
@@ -18185,6 +18204,14 @@
 </ds:datastoreItem>
 </file>
 
+<file path=customXml/itemProps2.xml><?xml version="1.0" encoding="utf-8"?>
+<ds:datastoreItem xmlns:ds="http://schemas.openxmlformats.org/officeDocument/2006/customXml" ds:itemID="{B515C4D9-A1A9-4111-80CE-D81C055A1B7C}">
+  <ds:schemaRefs>
+    <ds:schemaRef ds:uri="http://schemas.microsoft.com/sharepoint/v3/contenttype/forms"/>
+  </ds:schemaRefs>
+</ds:datastoreItem>
+</file>
+
 <file path=customXml/itemProps3.xml><?xml version="1.0" encoding="utf-8"?>
 <ds:datastoreItem xmlns:ds="http://schemas.openxmlformats.org/officeDocument/2006/customXml" ds:itemID="{09396C44-94FC-4271-BFB7-645A18F5BFED}">
   <ds:schemaRefs>
@@ -18195,7 +18222,7 @@
 </file>
 
 <file path=customXml/itemProps4.xml><?xml version="1.0" encoding="utf-8"?>
-<ds:datastoreItem xmlns:ds="http://schemas.openxmlformats.org/officeDocument/2006/customXml" ds:itemID="{A89905A2-1937-4C99-A9C9-863E115F2F12}">
+<ds:datastoreItem xmlns:ds="http://schemas.openxmlformats.org/officeDocument/2006/customXml" ds:itemID="{7105FF3F-E82F-43E6-A230-F8B7D0661694}">
   <ds:schemaRefs>
     <ds:schemaRef ds:uri="http://schemas.openxmlformats.org/officeDocument/2006/bibliography"/>
   </ds:schemaRefs>

</xml_diff>